<commit_message>
Atualizando US e ppt
</commit_message>
<xml_diff>
--- a/Documentação/UserStories/US.docx
+++ b/Documentação/UserStories/US.docx
@@ -61,7 +61,21 @@
           <w:sz w:val="32"/>
           <w:szCs w:val="32"/>
         </w:rPr>
-        <w:t>Eu enquanto Diretora Escolar, preciso de uma aplicação que me exiba em forma de Dashboard</w:t>
+        <w:t xml:space="preserve">Eu enquanto </w:t>
+      </w:r>
+      <w:r>
+        <w:rPr>
+          <w:sz w:val="32"/>
+          <w:szCs w:val="32"/>
+        </w:rPr>
+        <w:t>Técnico de Informática</w:t>
+      </w:r>
+      <w:r>
+        <w:rPr>
+          <w:sz w:val="32"/>
+          <w:szCs w:val="32"/>
+        </w:rPr>
+        <w:t>, preciso de uma aplicação que me exiba em forma de Dashboard</w:t>
       </w:r>
       <w:r>
         <w:rPr>

</xml_diff>

<commit_message>
Finalizando ppt e mudando US
</commit_message>
<xml_diff>
--- a/Documentação/UserStories/US.docx
+++ b/Documentação/UserStories/US.docx
@@ -179,7 +179,21 @@
           <w:sz w:val="32"/>
           <w:szCs w:val="32"/>
         </w:rPr>
-        <w:t>Eu como Diretora Escolar, quero uma aba para me mostrar todo o histórico de problemas do computador, para eu ter controle e saber o que está acontecendo.</w:t>
+        <w:t>Eu como</w:t>
+      </w:r>
+      <w:r>
+        <w:rPr>
+          <w:sz w:val="32"/>
+          <w:szCs w:val="32"/>
+        </w:rPr>
+        <w:t xml:space="preserve"> Técnico de Informática </w:t>
+      </w:r>
+      <w:r>
+        <w:rPr>
+          <w:sz w:val="32"/>
+          <w:szCs w:val="32"/>
+        </w:rPr>
+        <w:t>, quero uma aba para me mostrar todo o histórico de problemas do computador, para eu ter controle e saber o que está acontecendo.</w:t>
       </w:r>
     </w:p>
     <w:p>

</xml_diff>